<commit_message>
Version au 26/03 11:21
</commit_message>
<xml_diff>
--- a/Maxime Neu/PRJ-dossier individuel de xxx (2).docx
+++ b/Maxime Neu/PRJ-dossier individuel de xxx (2).docx
@@ -1212,8 +1212,6 @@
               </w:rPr>
               <w:t>continuer</w:t>
             </w:r>
-            <w:bookmarkStart w:id="0" w:name="_GoBack"/>
-            <w:bookmarkEnd w:id="0"/>
           </w:p>
           <w:p>
             <w:pPr>
@@ -1629,6 +1627,7 @@
                 <w:szCs w:val="22"/>
               </w:rPr>
             </w:pPr>
+            <w:bookmarkStart w:id="0" w:name="_GoBack"/>
             <w:r>
               <w:rPr>
                 <w:b/>
@@ -1650,6 +1649,60 @@
                 <w:szCs w:val="22"/>
               </w:rPr>
             </w:pPr>
+          </w:p>
+          <w:p>
+            <w:pPr>
+              <w:rPr>
+                <w:szCs w:val="22"/>
+              </w:rPr>
+            </w:pPr>
+          </w:p>
+        </w:tc>
+      </w:tr>
+      <w:bookmarkEnd w:id="0"/>
+      <w:tr>
+        <w:trPr>
+          <w:trHeight w:val="1134"/>
+        </w:trPr>
+        <w:tc>
+          <w:tcPr>
+            <w:tcW w:w="10606" w:type="dxa"/>
+            <w:shd w:val="clear" w:color="auto" w:fill="auto"/>
+          </w:tcPr>
+          <w:p>
+            <w:pPr>
+              <w:rPr>
+                <w:b/>
+                <w:szCs w:val="22"/>
+              </w:rPr>
+            </w:pPr>
+            <w:r>
+              <w:rPr>
+                <w:b/>
+                <w:szCs w:val="22"/>
+              </w:rPr>
+              <w:t>Bilan de ma participation personnelle</w:t>
+            </w:r>
+          </w:p>
+          <w:p>
+            <w:pPr>
+              <w:rPr>
+                <w:szCs w:val="22"/>
+              </w:rPr>
+            </w:pPr>
+          </w:p>
+          <w:p>
+            <w:pPr>
+              <w:rPr>
+                <w:szCs w:val="22"/>
+              </w:rPr>
+            </w:pPr>
+            <w:r>
+              <w:rPr>
+                <w:szCs w:val="22"/>
+              </w:rPr>
+              <w:t>Avancement de la fonction</w:t>
+            </w:r>
           </w:p>
           <w:p>
             <w:pPr>
@@ -1681,53 +1734,6 @@
                 <w:b/>
                 <w:szCs w:val="22"/>
               </w:rPr>
-              <w:t>Bilan de ma participation personnelle</w:t>
-            </w:r>
-          </w:p>
-          <w:p>
-            <w:pPr>
-              <w:rPr>
-                <w:szCs w:val="22"/>
-              </w:rPr>
-            </w:pPr>
-          </w:p>
-          <w:p>
-            <w:pPr>
-              <w:rPr>
-                <w:szCs w:val="22"/>
-              </w:rPr>
-            </w:pPr>
-          </w:p>
-          <w:p>
-            <w:pPr>
-              <w:rPr>
-                <w:szCs w:val="22"/>
-              </w:rPr>
-            </w:pPr>
-          </w:p>
-        </w:tc>
-      </w:tr>
-      <w:tr>
-        <w:trPr>
-          <w:trHeight w:val="1134"/>
-        </w:trPr>
-        <w:tc>
-          <w:tcPr>
-            <w:tcW w:w="10606" w:type="dxa"/>
-            <w:shd w:val="clear" w:color="auto" w:fill="auto"/>
-          </w:tcPr>
-          <w:p>
-            <w:pPr>
-              <w:rPr>
-                <w:b/>
-                <w:szCs w:val="22"/>
-              </w:rPr>
-            </w:pPr>
-            <w:r>
-              <w:rPr>
-                <w:b/>
-                <w:szCs w:val="22"/>
-              </w:rPr>
               <w:t>Difficultés rencontrées, besoin d’aide</w:t>
             </w:r>
           </w:p>
@@ -1744,6 +1750,12 @@
                 <w:szCs w:val="22"/>
               </w:rPr>
             </w:pPr>
+            <w:r>
+              <w:rPr>
+                <w:szCs w:val="22"/>
+              </w:rPr>
+              <w:t>Crée un code pour savoir où on doit aller</w:t>
+            </w:r>
           </w:p>
           <w:p>
             <w:pPr>
@@ -7054,7 +7066,7 @@
 </file>
 
 <file path=customXml/itemProps1.xml><?xml version="1.0" encoding="utf-8"?>
-<ds:datastoreItem xmlns:ds="http://schemas.openxmlformats.org/officeDocument/2006/customXml" ds:itemID="{1E0B4E61-0DF7-4303-8878-174FFBD82DF6}">
+<ds:datastoreItem xmlns:ds="http://schemas.openxmlformats.org/officeDocument/2006/customXml" ds:itemID="{AD800CF2-FF78-45C3-944D-76649865F359}">
   <ds:schemaRefs>
     <ds:schemaRef ds:uri="http://schemas.openxmlformats.org/officeDocument/2006/bibliography"/>
   </ds:schemaRefs>

</xml_diff>